<commit_message>
Changing instructions and making files valid
</commit_message>
<xml_diff>
--- a/Data Exercise Instructions.docx
+++ b/Data Exercise Instructions.docx
@@ -9,8 +9,6 @@
       <w:r>
         <w:t>Data Exercise</w:t>
       </w:r>
-      <w:bookmarkStart w:id="0" w:name="_GoBack"/>
-      <w:bookmarkEnd w:id="0"/>
     </w:p>
     <w:p>
       <w:pPr>
@@ -33,19 +31,7 @@
     </w:p>
     <w:p>
       <w:r>
-        <w:t xml:space="preserve">The data exercise represents an example of the type of data work we complete.  </w:t>
-      </w:r>
-      <w:r>
-        <w:t>We estimate that th</w:t>
-      </w:r>
-      <w:r>
-        <w:t>e data exercise will take two to three h</w:t>
-      </w:r>
-      <w:r>
-        <w:t xml:space="preserve">ours to complete. Please use whatever statistical programming language, programming language, or data manipulation tool you are most comfortable with (SAS, R, </w:t>
-      </w:r>
-      <w:r>
-        <w:t xml:space="preserve">SPSS, STATA, Python, SQL, </w:t>
+        <w:t xml:space="preserve">The data exercise represents an example of the type of data work we complete.  We estimate that the data exercise will take two to three hours to complete. Please use whatever statistical programming language, programming language, or data manipulation tool you are most comfortable with (SAS, R, SPSS, STATA, Python, SQL, </w:t>
       </w:r>
       <w:proofErr w:type="spellStart"/>
       <w:r>
@@ -148,7 +134,10 @@
         <w:t xml:space="preserve"> determine if they </w:t>
       </w:r>
       <w:r>
-        <w:t>were prescribed opioids at the time of the overdose</w:t>
+        <w:t>had an active opioid</w:t>
+      </w:r>
+      <w:r>
+        <w:t xml:space="preserve"> at the time of the overdose</w:t>
       </w:r>
       <w:r>
         <w:t>,</w:t>
@@ -236,6 +225,9 @@
       <w:r>
         <w:t>8 and 35</w:t>
       </w:r>
+      <w:r>
+        <w:t xml:space="preserve"> (Patient is considered to be 35 until turning 36)</w:t>
+      </w:r>
     </w:p>
     <w:p>
       <w:pPr>
@@ -290,13 +282,10 @@
         <w:t>patient died during the drug overdose encounter</w:t>
       </w:r>
       <w:r>
-        <w:t>, 0 if the patient died at a different time,</w:t>
-      </w:r>
-      <w:r>
-        <w:t xml:space="preserve"> left as </w:t>
-      </w:r>
-      <w:r>
-        <w:t xml:space="preserve"> N/A if the patient has not died</w:t>
+        <w:t>, 0 if the p</w:t>
+      </w:r>
+      <w:r>
+        <w:t>atient died at a different time</w:t>
       </w:r>
     </w:p>
     <w:p>
@@ -320,7 +309,10 @@
         <w:t xml:space="preserve">active </w:t>
       </w:r>
       <w:r>
-        <w:t>medications the patient was prescribed to at the time of the drug overdose encounter</w:t>
+        <w:t>medications</w:t>
+      </w:r>
+      <w:r>
+        <w:t xml:space="preserve"> at the time of the drug overdose encounter</w:t>
       </w:r>
     </w:p>
     <w:p>
@@ -344,31 +336,10 @@
         <w:t>1</w:t>
       </w:r>
       <w:r>
-        <w:t xml:space="preserve"> if the patient was currently prescribed to </w:t>
-      </w:r>
-      <w:r>
-        <w:t>at least one</w:t>
-      </w:r>
-      <w:r>
-        <w:t xml:space="preserve"> active </w:t>
-      </w:r>
-      <w:r>
-        <w:t xml:space="preserve"> medication on the Opioids L</w:t>
-      </w:r>
-      <w:r>
-        <w:t xml:space="preserve">ist </w:t>
-      </w:r>
-      <w:r>
-        <w:t>(</w:t>
-      </w:r>
-      <w:r>
-        <w:t>provided</w:t>
-      </w:r>
-      <w:r>
-        <w:t>)</w:t>
-      </w:r>
-      <w:r>
-        <w:t xml:space="preserve"> at the time of the drug overdose encounter</w:t>
+        <w:t xml:space="preserve"> </w:t>
+      </w:r>
+      <w:r>
+        <w:t xml:space="preserve">if patient had at least one active medication at the time of the drug overdose encounter that is on the Opioids list </w:t>
       </w:r>
     </w:p>
     <w:p>
@@ -380,16 +351,16 @@
         </w:numPr>
       </w:pPr>
       <w:r>
-        <w:t>READMISSION_180_DAY_IND</w:t>
-      </w:r>
-      <w:r>
-        <w:t>:</w:t>
-      </w:r>
-      <w:r>
-        <w:t xml:space="preserve"> </w:t>
-      </w:r>
-      <w:r>
-        <w:t>1 if the patient was readmitted for drug overdose within 180 days of discharge from the origin drug overdose encounter</w:t>
+        <w:t>READMISSION_9</w:t>
+      </w:r>
+      <w:r>
+        <w:t>0</w:t>
+      </w:r>
+      <w:r>
+        <w:t xml:space="preserve">_DAY_IND: 1 </w:t>
+      </w:r>
+      <w:r>
+        <w:t>if the visit resulted in a subsequent drug overdose readmission within 90 days, 0 if not</w:t>
       </w:r>
     </w:p>
     <w:p>
@@ -401,22 +372,22 @@
         </w:numPr>
       </w:pPr>
       <w:r>
-        <w:t>READMISSION_</w:t>
-      </w:r>
-      <w:r>
-        <w:t>9</w:t>
-      </w:r>
-      <w:r>
-        <w:t>0</w:t>
-      </w:r>
-      <w:r>
-        <w:t>_DAY_IND: 1 if the patient was readmitted for drug overdose</w:t>
-      </w:r>
-      <w:r>
-        <w:t xml:space="preserve"> within 9</w:t>
-      </w:r>
-      <w:r>
-        <w:t>0 days of discharge from the origin drug overdose encounter</w:t>
+        <w:t xml:space="preserve">READMISSION_30_DAY_IND: </w:t>
+      </w:r>
+      <w:r>
+        <w:t>1 if the visit resulted in a subsequent dr</w:t>
+      </w:r>
+      <w:r>
+        <w:t>ug overdose readmission within 30 days</w:t>
+      </w:r>
+      <w:r>
+        <w:t>,</w:t>
+      </w:r>
+      <w:r>
+        <w:t xml:space="preserve"> </w:t>
+      </w:r>
+      <w:r>
+        <w:t>0 if not</w:t>
       </w:r>
     </w:p>
     <w:p>
@@ -428,39 +399,33 @@
         </w:numPr>
       </w:pPr>
       <w:r>
-        <w:t>READMISSION_3</w:t>
-      </w:r>
-      <w:r>
-        <w:t>0_DAY_IND: 1 if the patient was readmitted for drug overdose</w:t>
-      </w:r>
-      <w:r>
-        <w:t xml:space="preserve"> within 3</w:t>
-      </w:r>
-      <w:r>
-        <w:t>0 days of discharge from the origin drug overdose encounter</w:t>
-      </w:r>
-      <w:r>
-        <w:t>,0 if nor</w:t>
-      </w:r>
-    </w:p>
-    <w:p>
-      <w:pPr>
-        <w:pStyle w:val="ListParagraph"/>
-        <w:numPr>
-          <w:ilvl w:val="0"/>
-          <w:numId w:val="3"/>
-        </w:numPr>
-      </w:pPr>
-      <w:r>
-        <w:t>FIRST_READMISSION_DATE: The date of the first readmission for drug overdose. Field should be left as N/A if no readmission for drug overdose within 180 days</w:t>
-      </w:r>
-    </w:p>
-    <w:p/>
+        <w:t xml:space="preserve">FIRST_READMISSION_DATE: </w:t>
+      </w:r>
+      <w:r>
+        <w:t xml:space="preserve">The date of the index visit’s first </w:t>
+      </w:r>
+      <w:r>
+        <w:t>readmission for drug overdose. Field should be left as N/A if no readmiss</w:t>
+      </w:r>
+      <w:r>
+        <w:t>ion for drug overdose within 90</w:t>
+      </w:r>
+      <w:r>
+        <w:t xml:space="preserve"> days</w:t>
+      </w:r>
+    </w:p>
     <w:p>
       <w:pPr>
         <w:rPr>
           <w:b/>
         </w:rPr>
+      </w:pPr>
+      <w:bookmarkStart w:id="0" w:name="_GoBack"/>
+      <w:bookmarkEnd w:id="0"/>
+    </w:p>
+    <w:p>
+      <w:pPr>
+        <w:pStyle w:val="ListParagraph"/>
       </w:pPr>
     </w:p>
     <w:p>
@@ -1159,18 +1124,12 @@
             <w:tcW w:w="2695" w:type="dxa"/>
           </w:tcPr>
           <w:p>
-            <w:pPr>
-              <w:rPr>
-                <w:sz w:val="20"/>
-                <w:szCs w:val="20"/>
-              </w:rPr>
-            </w:pPr>
-            <w:r>
-              <w:rPr>
-                <w:sz w:val="20"/>
-                <w:szCs w:val="20"/>
-              </w:rPr>
-              <w:t>READMISSION_180_DAY_IND</w:t>
+            <w:r>
+              <w:rPr>
+                <w:sz w:val="20"/>
+                <w:szCs w:val="20"/>
+              </w:rPr>
+              <w:t>READMISSION_90_DAY_IND</w:t>
             </w:r>
           </w:p>
         </w:tc>
@@ -1179,18 +1138,12 @@
             <w:tcW w:w="2520" w:type="dxa"/>
           </w:tcPr>
           <w:p>
-            <w:pPr>
-              <w:rPr>
-                <w:sz w:val="20"/>
-                <w:szCs w:val="20"/>
-              </w:rPr>
-            </w:pPr>
-            <w:r>
-              <w:rPr>
-                <w:sz w:val="20"/>
-                <w:szCs w:val="20"/>
-              </w:rPr>
-              <w:t>Indicator if the patient was readmitted for drug overdose within 180 days of discharge from the origin drug overdose encounter</w:t>
+            <w:r>
+              <w:rPr>
+                <w:sz w:val="20"/>
+                <w:szCs w:val="20"/>
+              </w:rPr>
+              <w:t xml:space="preserve"> Indicator If the visit resulted in a subsequent drug overdose readmission within 90 days</w:t>
             </w:r>
           </w:p>
         </w:tc>
@@ -1199,12 +1152,6 @@
             <w:tcW w:w="2340" w:type="dxa"/>
           </w:tcPr>
           <w:p>
-            <w:pPr>
-              <w:rPr>
-                <w:sz w:val="20"/>
-                <w:szCs w:val="20"/>
-              </w:rPr>
-            </w:pPr>
             <w:r>
               <w:rPr>
                 <w:sz w:val="20"/>
@@ -1232,14 +1179,7 @@
                 <w:sz w:val="20"/>
                 <w:szCs w:val="20"/>
               </w:rPr>
-              <w:t>READMISSION_9</w:t>
-            </w:r>
-            <w:r>
-              <w:rPr>
-                <w:sz w:val="20"/>
-                <w:szCs w:val="20"/>
-              </w:rPr>
-              <w:t>0_DAY_IND</w:t>
+              <w:t>READMISSION_30_DAY_IND</w:t>
             </w:r>
           </w:p>
         </w:tc>
@@ -1259,21 +1199,7 @@
                 <w:sz w:val="20"/>
                 <w:szCs w:val="20"/>
               </w:rPr>
-              <w:t>Indicator if the patient was readm</w:t>
-            </w:r>
-            <w:r>
-              <w:rPr>
-                <w:sz w:val="20"/>
-                <w:szCs w:val="20"/>
-              </w:rPr>
-              <w:t>itted for drug overdose within 9</w:t>
-            </w:r>
-            <w:r>
-              <w:rPr>
-                <w:sz w:val="20"/>
-                <w:szCs w:val="20"/>
-              </w:rPr>
-              <w:t>0 days of discharge from the origin drug overdose encounter</w:t>
+              <w:t xml:space="preserve"> Indicator If the visit resulted in a subsequent drug overdose readmission within 30 days</w:t>
             </w:r>
           </w:p>
         </w:tc>
@@ -1315,7 +1241,7 @@
                 <w:sz w:val="20"/>
                 <w:szCs w:val="20"/>
               </w:rPr>
-              <w:t>READMISSION_30_DAY_IND</w:t>
+              <w:t>FIRST_READMISSION_DATE</w:t>
             </w:r>
           </w:p>
         </w:tc>
@@ -1335,83 +1261,7 @@
                 <w:sz w:val="20"/>
                 <w:szCs w:val="20"/>
               </w:rPr>
-              <w:t>Indicator if the patient was readm</w:t>
-            </w:r>
-            <w:r>
-              <w:rPr>
-                <w:sz w:val="20"/>
-                <w:szCs w:val="20"/>
-              </w:rPr>
-              <w:t>itted for drug overdose within 3</w:t>
-            </w:r>
-            <w:r>
-              <w:rPr>
-                <w:sz w:val="20"/>
-                <w:szCs w:val="20"/>
-              </w:rPr>
-              <w:t>0 days of discharge from the origin drug overdose encounter</w:t>
-            </w:r>
-          </w:p>
-        </w:tc>
-        <w:tc>
-          <w:tcPr>
-            <w:tcW w:w="2340" w:type="dxa"/>
-          </w:tcPr>
-          <w:p>
-            <w:pPr>
-              <w:rPr>
-                <w:sz w:val="20"/>
-                <w:szCs w:val="20"/>
-              </w:rPr>
-            </w:pPr>
-            <w:r>
-              <w:rPr>
-                <w:sz w:val="20"/>
-                <w:szCs w:val="20"/>
-              </w:rPr>
-              <w:t>0/1</w:t>
-            </w:r>
-          </w:p>
-        </w:tc>
-      </w:tr>
-      <w:tr>
-        <w:tc>
-          <w:tcPr>
-            <w:tcW w:w="2695" w:type="dxa"/>
-          </w:tcPr>
-          <w:p>
-            <w:pPr>
-              <w:rPr>
-                <w:sz w:val="20"/>
-                <w:szCs w:val="20"/>
-              </w:rPr>
-            </w:pPr>
-            <w:r>
-              <w:rPr>
-                <w:sz w:val="20"/>
-                <w:szCs w:val="20"/>
-              </w:rPr>
-              <w:t>FIRST_READMISSION_DATE</w:t>
-            </w:r>
-          </w:p>
-        </w:tc>
-        <w:tc>
-          <w:tcPr>
-            <w:tcW w:w="2520" w:type="dxa"/>
-          </w:tcPr>
-          <w:p>
-            <w:pPr>
-              <w:rPr>
-                <w:sz w:val="20"/>
-                <w:szCs w:val="20"/>
-              </w:rPr>
-            </w:pPr>
-            <w:r>
-              <w:rPr>
-                <w:sz w:val="20"/>
-                <w:szCs w:val="20"/>
-              </w:rPr>
-              <w:t xml:space="preserve">Date of the first readmission for drug overdose within 180 days. Leave N/A if no readmissions for drug overdose within 180 days. </w:t>
+              <w:t xml:space="preserve">Date of the first readmission for drug overdose within 30 days. Leave N/A if no readmissions for drug overdose within 30 days. </w:t>
             </w:r>
           </w:p>
         </w:tc>
@@ -1459,10 +1309,18 @@
           <w:b/>
         </w:rPr>
       </w:pPr>
-      <w:r>
+    </w:p>
+    <w:p>
+      <w:pPr>
         <w:rPr>
           <w:b/>
         </w:rPr>
+      </w:pPr>
+      <w:r>
+        <w:rPr>
+          <w:b/>
+        </w:rPr>
+        <w:lastRenderedPageBreak/>
         <w:t>Opioids Lis</w:t>
       </w:r>
       <w:r>
@@ -1537,20 +1395,29 @@
     </w:p>
     <w:p>
       <w:r>
-        <w:t>Upon completion please email the following to DataRecruiting@email.chop.edu</w:t>
-      </w:r>
-      <w:r>
-        <w:t>:</w:t>
+        <w:t>Upon completion please email the following to DataRecruiting@email.chop.edu:</w:t>
       </w:r>
     </w:p>
     <w:p>
       <w:r>
         <w:t>1. Data Exercise output dataset (.csv)</w:t>
       </w:r>
+      <w:r>
+        <w:t xml:space="preserve"> (Please name the .csv file </w:t>
+      </w:r>
+      <w:r>
+        <w:t>in the following format: “FIRSTNAME_LASTNAME.csv”)</w:t>
+      </w:r>
     </w:p>
     <w:p>
       <w:r>
         <w:t>2. Data Exercise code (text file)</w:t>
+      </w:r>
+      <w:r>
+        <w:t xml:space="preserve"> </w:t>
+      </w:r>
+      <w:r>
+        <w:t xml:space="preserve"> </w:t>
       </w:r>
     </w:p>
     <w:p/>
@@ -1944,6 +1811,92 @@
     </w:lvl>
   </w:abstractNum>
   <w:abstractNum w:abstractNumId="4" w15:restartNumberingAfterBreak="0">
+    <w:nsid w:val="431242CC"/>
+    <w:multiLevelType w:val="hybridMultilevel"/>
+    <w:tmpl w:val="415600B2"/>
+    <w:lvl w:ilvl="0" w:tplc="0409000F">
+      <w:start w:val="1"/>
+      <w:numFmt w:val="decimal"/>
+      <w:lvlText w:val="%1."/>
+      <w:lvlJc w:val="left"/>
+      <w:pPr>
+        <w:ind w:left="720" w:hanging="360"/>
+      </w:pPr>
+    </w:lvl>
+    <w:lvl w:ilvl="1" w:tplc="04090019">
+      <w:start w:val="1"/>
+      <w:numFmt w:val="lowerLetter"/>
+      <w:lvlText w:val="%2."/>
+      <w:lvlJc w:val="left"/>
+      <w:pPr>
+        <w:ind w:left="1440" w:hanging="360"/>
+      </w:pPr>
+    </w:lvl>
+    <w:lvl w:ilvl="2" w:tplc="0409001B" w:tentative="1">
+      <w:start w:val="1"/>
+      <w:numFmt w:val="lowerRoman"/>
+      <w:lvlText w:val="%3."/>
+      <w:lvlJc w:val="right"/>
+      <w:pPr>
+        <w:ind w:left="2160" w:hanging="180"/>
+      </w:pPr>
+    </w:lvl>
+    <w:lvl w:ilvl="3" w:tplc="0409000F" w:tentative="1">
+      <w:start w:val="1"/>
+      <w:numFmt w:val="decimal"/>
+      <w:lvlText w:val="%4."/>
+      <w:lvlJc w:val="left"/>
+      <w:pPr>
+        <w:ind w:left="2880" w:hanging="360"/>
+      </w:pPr>
+    </w:lvl>
+    <w:lvl w:ilvl="4" w:tplc="04090019" w:tentative="1">
+      <w:start w:val="1"/>
+      <w:numFmt w:val="lowerLetter"/>
+      <w:lvlText w:val="%5."/>
+      <w:lvlJc w:val="left"/>
+      <w:pPr>
+        <w:ind w:left="3600" w:hanging="360"/>
+      </w:pPr>
+    </w:lvl>
+    <w:lvl w:ilvl="5" w:tplc="0409001B" w:tentative="1">
+      <w:start w:val="1"/>
+      <w:numFmt w:val="lowerRoman"/>
+      <w:lvlText w:val="%6."/>
+      <w:lvlJc w:val="right"/>
+      <w:pPr>
+        <w:ind w:left="4320" w:hanging="180"/>
+      </w:pPr>
+    </w:lvl>
+    <w:lvl w:ilvl="6" w:tplc="0409000F" w:tentative="1">
+      <w:start w:val="1"/>
+      <w:numFmt w:val="decimal"/>
+      <w:lvlText w:val="%7."/>
+      <w:lvlJc w:val="left"/>
+      <w:pPr>
+        <w:ind w:left="5040" w:hanging="360"/>
+      </w:pPr>
+    </w:lvl>
+    <w:lvl w:ilvl="7" w:tplc="04090019" w:tentative="1">
+      <w:start w:val="1"/>
+      <w:numFmt w:val="lowerLetter"/>
+      <w:lvlText w:val="%8."/>
+      <w:lvlJc w:val="left"/>
+      <w:pPr>
+        <w:ind w:left="5760" w:hanging="360"/>
+      </w:pPr>
+    </w:lvl>
+    <w:lvl w:ilvl="8" w:tplc="0409001B" w:tentative="1">
+      <w:start w:val="1"/>
+      <w:numFmt w:val="lowerRoman"/>
+      <w:lvlText w:val="%9."/>
+      <w:lvlJc w:val="right"/>
+      <w:pPr>
+        <w:ind w:left="6480" w:hanging="180"/>
+      </w:pPr>
+    </w:lvl>
+  </w:abstractNum>
+  <w:abstractNum w:abstractNumId="5" w15:restartNumberingAfterBreak="0">
     <w:nsid w:val="44FD716F"/>
     <w:multiLevelType w:val="hybridMultilevel"/>
     <w:tmpl w:val="E4DA2FC8"/>
@@ -2056,7 +2009,7 @@
       </w:rPr>
     </w:lvl>
   </w:abstractNum>
-  <w:abstractNum w:abstractNumId="5" w15:restartNumberingAfterBreak="0">
+  <w:abstractNum w:abstractNumId="6" w15:restartNumberingAfterBreak="0">
     <w:nsid w:val="741F2A54"/>
     <w:multiLevelType w:val="hybridMultilevel"/>
     <w:tmpl w:val="415600B2"/>
@@ -2149,16 +2102,19 @@
     <w:abstractNumId w:val="1"/>
   </w:num>
   <w:num w:numId="3">
-    <w:abstractNumId w:val="5"/>
+    <w:abstractNumId w:val="6"/>
   </w:num>
   <w:num w:numId="4">
     <w:abstractNumId w:val="2"/>
   </w:num>
   <w:num w:numId="5">
-    <w:abstractNumId w:val="4"/>
+    <w:abstractNumId w:val="5"/>
   </w:num>
   <w:num w:numId="6">
     <w:abstractNumId w:val="0"/>
+  </w:num>
+  <w:num w:numId="7">
+    <w:abstractNumId w:val="4"/>
   </w:num>
 </w:numbering>
 </file>
@@ -2755,6 +2711,54 @@
       <w:szCs w:val="18"/>
     </w:rPr>
   </w:style>
+  <w:style w:type="paragraph" w:styleId="HTMLPreformatted">
+    <w:name w:val="HTML Preformatted"/>
+    <w:basedOn w:val="Normal"/>
+    <w:link w:val="HTMLPreformattedChar"/>
+    <w:uiPriority w:val="99"/>
+    <w:semiHidden/>
+    <w:unhideWhenUsed/>
+    <w:rsid w:val="0049642E"/>
+    <w:pPr>
+      <w:tabs>
+        <w:tab w:val="left" w:pos="916"/>
+        <w:tab w:val="left" w:pos="1832"/>
+        <w:tab w:val="left" w:pos="2748"/>
+        <w:tab w:val="left" w:pos="3664"/>
+        <w:tab w:val="left" w:pos="4580"/>
+        <w:tab w:val="left" w:pos="5496"/>
+        <w:tab w:val="left" w:pos="6412"/>
+        <w:tab w:val="left" w:pos="7328"/>
+        <w:tab w:val="left" w:pos="8244"/>
+        <w:tab w:val="left" w:pos="9160"/>
+        <w:tab w:val="left" w:pos="10076"/>
+        <w:tab w:val="left" w:pos="10992"/>
+        <w:tab w:val="left" w:pos="11908"/>
+        <w:tab w:val="left" w:pos="12824"/>
+        <w:tab w:val="left" w:pos="13740"/>
+        <w:tab w:val="left" w:pos="14656"/>
+      </w:tabs>
+      <w:spacing w:after="0" w:line="240" w:lineRule="auto"/>
+    </w:pPr>
+    <w:rPr>
+      <w:rFonts w:ascii="Courier New" w:eastAsia="Times New Roman" w:hAnsi="Courier New" w:cs="Courier New"/>
+      <w:sz w:val="20"/>
+      <w:szCs w:val="20"/>
+    </w:rPr>
+  </w:style>
+  <w:style w:type="character" w:customStyle="1" w:styleId="HTMLPreformattedChar">
+    <w:name w:val="HTML Preformatted Char"/>
+    <w:basedOn w:val="DefaultParagraphFont"/>
+    <w:link w:val="HTMLPreformatted"/>
+    <w:uiPriority w:val="99"/>
+    <w:semiHidden/>
+    <w:rsid w:val="0049642E"/>
+    <w:rPr>
+      <w:rFonts w:ascii="Courier New" w:eastAsia="Times New Roman" w:hAnsi="Courier New" w:cs="Courier New"/>
+      <w:sz w:val="20"/>
+      <w:szCs w:val="20"/>
+    </w:rPr>
+  </w:style>
 </w:styles>
 </file>
 

</xml_diff>